<commit_message>
Signed-off-by: Low Jia Ming <low.jiaming2006@gmail.com>
</commit_message>
<xml_diff>
--- a/Project Ian-1.docx
+++ b/Project Ian-1.docx
@@ -22634,12 +22634,6 @@
             <w:insideH w:val="single" w:color="000000" w:sz="4" w:space="0"/>
             <w:insideV w:val="single" w:color="000000" w:sz="4" w:space="0"/>
           </w:tblBorders>
-          <w:tblCellMar>
-            <w:top w:w="0" w:type="dxa"/>
-            <w:left w:w="115" w:type="dxa"/>
-            <w:bottom w:w="0" w:type="dxa"/>
-            <w:right w:w="115" w:type="dxa"/>
-          </w:tblCellMar>
         </w:tblPrEx>
         <w:trPr>
           <w:trHeight w:val="405" w:hRule="atLeast"/>
@@ -25949,17 +25943,6 @@
           <w:rtl w:val="0"/>
         </w:rPr>
         <w:t>Software Configuration Management.</w:t>
-      </w:r>
-      <w:r>
-        <w:rPr>
-          <w:rFonts w:hint="default"/>
-          <w:b/>
-          <w:sz w:val="28"/>
-          <w:szCs w:val="28"/>
-          <w:rtl w:val="0"/>
-          <w:lang w:val="en-US"/>
-        </w:rPr>
-        <w:t>asasas</w:t>
       </w:r>
       <w:bookmarkStart w:id="13" w:name="_GoBack"/>
       <w:bookmarkEnd w:id="13"/>
@@ -26304,12 +26287,12 @@
   </w:docDefaults>
   <w:latentStyles w:count="260" w:defQFormat="0" w:defUnhideWhenUsed="1" w:defSemiHidden="1" w:defUIPriority="99" w:defLockedState="0">
     <w:lsdException w:unhideWhenUsed="0" w:uiPriority="0" w:semiHidden="0" w:name="Normal"/>
-    <w:lsdException w:unhideWhenUsed="0" w:uiPriority="0" w:semiHidden="0" w:name="heading 1"/>
+    <w:lsdException w:qFormat="1" w:unhideWhenUsed="0" w:uiPriority="0" w:semiHidden="0" w:name="heading 1"/>
     <w:lsdException w:unhideWhenUsed="0" w:uiPriority="0" w:semiHidden="0" w:name="heading 2"/>
     <w:lsdException w:unhideWhenUsed="0" w:uiPriority="0" w:semiHidden="0" w:name="heading 3"/>
     <w:lsdException w:unhideWhenUsed="0" w:uiPriority="0" w:semiHidden="0" w:name="heading 4"/>
     <w:lsdException w:unhideWhenUsed="0" w:uiPriority="0" w:semiHidden="0" w:name="heading 5"/>
-    <w:lsdException w:unhideWhenUsed="0" w:uiPriority="0" w:semiHidden="0" w:name="heading 6"/>
+    <w:lsdException w:qFormat="1" w:unhideWhenUsed="0" w:uiPriority="0" w:semiHidden="0" w:name="heading 6"/>
     <w:lsdException w:qFormat="1" w:uiPriority="0" w:name="heading 7"/>
     <w:lsdException w:qFormat="1" w:uiPriority="0" w:name="heading 8"/>
     <w:lsdException w:qFormat="1" w:uiPriority="0" w:name="heading 9"/>
@@ -26368,7 +26351,7 @@
     <w:lsdException w:qFormat="1" w:unhideWhenUsed="0" w:uiPriority="0" w:semiHidden="0" w:name="Title"/>
     <w:lsdException w:unhideWhenUsed="0" w:uiPriority="0" w:semiHidden="0" w:name="Closing"/>
     <w:lsdException w:unhideWhenUsed="0" w:uiPriority="0" w:semiHidden="0" w:name="Signature"/>
-    <w:lsdException w:unhideWhenUsed="0" w:uiPriority="0" w:name="Default Paragraph Font"/>
+    <w:lsdException w:qFormat="1" w:unhideWhenUsed="0" w:uiPriority="0" w:name="Default Paragraph Font"/>
     <w:lsdException w:unhideWhenUsed="0" w:uiPriority="0" w:semiHidden="0" w:name="Body Text"/>
     <w:lsdException w:unhideWhenUsed="0" w:uiPriority="0" w:semiHidden="0" w:name="Body Text Indent"/>
     <w:lsdException w:unhideWhenUsed="0" w:uiPriority="0" w:semiHidden="0" w:name="List Continue"/>
@@ -26377,7 +26360,7 @@
     <w:lsdException w:unhideWhenUsed="0" w:uiPriority="0" w:semiHidden="0" w:name="List Continue 4"/>
     <w:lsdException w:unhideWhenUsed="0" w:uiPriority="0" w:semiHidden="0" w:name="List Continue 5"/>
     <w:lsdException w:unhideWhenUsed="0" w:uiPriority="0" w:semiHidden="0" w:name="Message Header"/>
-    <w:lsdException w:unhideWhenUsed="0" w:uiPriority="0" w:semiHidden="0" w:name="Subtitle"/>
+    <w:lsdException w:qFormat="1" w:unhideWhenUsed="0" w:uiPriority="0" w:semiHidden="0" w:name="Subtitle"/>
     <w:lsdException w:unhideWhenUsed="0" w:uiPriority="0" w:semiHidden="0" w:name="Salutation"/>
     <w:lsdException w:unhideWhenUsed="0" w:uiPriority="0" w:semiHidden="0" w:name="Date"/>
     <w:lsdException w:unhideWhenUsed="0" w:uiPriority="0" w:semiHidden="0" w:name="Body Text First Indent"/>
@@ -26569,6 +26552,7 @@
     <w:name w:val="heading 1"/>
     <w:basedOn w:val="1"/>
     <w:next w:val="1"/>
+    <w:qFormat/>
     <w:uiPriority w:val="0"/>
     <w:pPr>
       <w:keepNext/>
@@ -26652,6 +26636,7 @@
     <w:name w:val="heading 6"/>
     <w:basedOn w:val="1"/>
     <w:next w:val="1"/>
+    <w:qFormat/>
     <w:uiPriority w:val="0"/>
     <w:pPr>
       <w:keepNext/>
@@ -26669,6 +26654,7 @@
   <w:style w:type="character" w:default="1" w:styleId="8">
     <w:name w:val="Default Paragraph Font"/>
     <w:semiHidden/>
+    <w:qFormat/>
     <w:uiPriority w:val="0"/>
   </w:style>
   <w:style w:type="table" w:default="1" w:styleId="9">
@@ -26688,6 +26674,7 @@
     <w:name w:val="Subtitle"/>
     <w:basedOn w:val="1"/>
     <w:next w:val="1"/>
+    <w:qFormat/>
     <w:uiPriority w:val="0"/>
     <w:pPr>
       <w:keepNext/>
@@ -26905,6 +26892,7 @@
   <w:style w:type="table" w:customStyle="1" w:styleId="25">
     <w:name w:val="_Style 22"/>
     <w:basedOn w:val="12"/>
+    <w:qFormat/>
     <w:uiPriority w:val="0"/>
     <w:tblPr>
       <w:tblCellMar>
@@ -26918,6 +26906,7 @@
   <w:style w:type="table" w:customStyle="1" w:styleId="26">
     <w:name w:val="_Style 23"/>
     <w:basedOn w:val="12"/>
+    <w:qFormat/>
     <w:uiPriority w:val="0"/>
     <w:tblPr>
       <w:tblCellMar>

</xml_diff>